<commit_message>
Actualización del documento Inicios Diseño de Gestionar Vigencia.docx --> se agregan observaciones de Francisco Actualización de Plan de Iteración 8 - Construccion.docx --> Se empieza a escribir la conclusión
</commit_message>
<xml_diff>
--- a/Construcción/Inicios Diseño de Gestionar Vigencia.docx
+++ b/Construcción/Inicios Diseño de Gestionar Vigencia.docx
@@ -1,6 +1,6 @@
 
 <file path=word/document.xml><?xml version="1.0" encoding="utf-8"?>
-<w:document xmlns:wpc="http://schemas.microsoft.com/office/word/2010/wordprocessingCanvas" xmlns:cx="http://schemas.microsoft.com/office/drawing/2014/chartex" xmlns:cx1="http://schemas.microsoft.com/office/drawing/2015/9/8/chartex" xmlns:cx2="http://schemas.microsoft.com/office/drawing/2015/10/21/chartex" xmlns:cx3="http://schemas.microsoft.com/office/drawing/2016/5/9/chartex" xmlns:cx4="http://schemas.microsoft.com/office/drawing/2016/5/10/chartex" xmlns:cx5="http://schemas.microsoft.com/office/drawing/2016/5/11/chartex" xmlns:cx6="http://schemas.microsoft.com/office/drawing/2016/5/12/chartex" xmlns:cx7="http://schemas.microsoft.com/office/drawing/2016/5/13/chartex" xmlns:cx8="http://schemas.microsoft.com/office/drawing/2016/5/14/chartex" xmlns:mc="http://schemas.openxmlformats.org/markup-compatibility/2006" xmlns:aink="http://schemas.microsoft.com/office/drawing/2016/ink" xmlns:am3d="http://schemas.microsoft.com/office/drawing/2017/model3d" xmlns:o="urn:schemas-microsoft-com:office:office" xmlns:r="http://schemas.openxmlformats.org/officeDocument/2006/relationships" xmlns:m="http://schemas.openxmlformats.org/officeDocument/2006/math" xmlns:v="urn:schemas-microsoft-com:vml" xmlns:wp14="http://schemas.microsoft.com/office/word/2010/wordprocessingDrawing" xmlns:wp="http://schemas.openxmlformats.org/drawingml/2006/wordprocessingDrawing" xmlns:w10="urn:schemas-microsoft-com:office:word" xmlns:w="http://schemas.openxmlformats.org/wordprocessingml/2006/main" xmlns:w14="http://schemas.microsoft.com/office/word/2010/wordml" xmlns:w15="http://schemas.microsoft.com/office/word/2012/wordml" xmlns:w16cid="http://schemas.microsoft.com/office/word/2016/wordml/cid" xmlns:w16se="http://schemas.microsoft.com/office/word/2015/wordml/symex" xmlns:wpg="http://schemas.microsoft.com/office/word/2010/wordprocessingGroup" xmlns:wpi="http://schemas.microsoft.com/office/word/2010/wordprocessingInk" xmlns:wne="http://schemas.microsoft.com/office/word/2006/wordml" xmlns:wps="http://schemas.microsoft.com/office/word/2010/wordprocessingShape" mc:Ignorable="w14 w15 w16se w16cid wp14">
+<w:document xmlns:wpc="http://schemas.microsoft.com/office/word/2010/wordprocessingCanvas" xmlns:mc="http://schemas.openxmlformats.org/markup-compatibility/2006" xmlns:o="urn:schemas-microsoft-com:office:office" xmlns:r="http://schemas.openxmlformats.org/officeDocument/2006/relationships" xmlns:m="http://schemas.openxmlformats.org/officeDocument/2006/math" xmlns:v="urn:schemas-microsoft-com:vml" xmlns:wp14="http://schemas.microsoft.com/office/word/2010/wordprocessingDrawing" xmlns:wp="http://schemas.openxmlformats.org/drawingml/2006/wordprocessingDrawing" xmlns:w10="urn:schemas-microsoft-com:office:word" xmlns:w="http://schemas.openxmlformats.org/wordprocessingml/2006/main" xmlns:w14="http://schemas.microsoft.com/office/word/2010/wordml" xmlns:w15="http://schemas.microsoft.com/office/word/2012/wordml" xmlns:wpg="http://schemas.microsoft.com/office/word/2010/wordprocessingGroup" xmlns:wpi="http://schemas.microsoft.com/office/word/2010/wordprocessingInk" xmlns:wne="http://schemas.microsoft.com/office/word/2006/wordml" xmlns:wps="http://schemas.microsoft.com/office/word/2010/wordprocessingShape" mc:Ignorable="w14 w15 wp14">
   <w:body>
     <w:p>
       <w:r>
@@ -96,6 +96,7 @@
       <w:r>
         <w:rPr>
           <w:noProof/>
+          <w:lang w:eastAsia="es-AR"/>
         </w:rPr>
         <w:drawing>
           <wp:inline distT="0" distB="0" distL="0" distR="0" wp14:anchorId="593F14AD" wp14:editId="4A81154D">
@@ -202,15 +203,7 @@
         <w:ind w:left="360"/>
       </w:pPr>
       <w:r>
-        <w:t xml:space="preserve">En el caso de que en 2021 ingrese y cree otro Programa, se debería modificar la vigencia del original para que sea de solo un año. El proceso continuaría de forma habitual para el nuevo Programa (aprobaciones de SA y </w:t>
-      </w:r>
-      <w:proofErr w:type="spellStart"/>
-      <w:r>
-        <w:t>Depto</w:t>
-      </w:r>
-      <w:proofErr w:type="spellEnd"/>
-      <w:r>
-        <w:t>, firmas, carga del escaneado en el sistema).</w:t>
+        <w:t>En el caso de que en 2021 ingrese y cree otro Programa, se debería modificar la vigencia del original para que sea de solo un año. El proceso continuaría de forma habitual para el nuevo Programa (aprobaciones de SA y Depto, firmas, carga del escaneado en el sistema).</w:t>
       </w:r>
     </w:p>
     <w:p>
@@ -231,15 +224,7 @@
         <w:t>2 años (2020 y 2021)</w:t>
       </w:r>
       <w:r>
-        <w:t xml:space="preserve">. El proceso continuaría de forma habitual para el nuevo Programa (aprobaciones de SA y </w:t>
-      </w:r>
-      <w:proofErr w:type="spellStart"/>
-      <w:r>
-        <w:t>Depto</w:t>
-      </w:r>
-      <w:proofErr w:type="spellEnd"/>
-      <w:r>
-        <w:t>, firmas, carga del escaneado en el sistema).</w:t>
+        <w:t>. El proceso continuaría de forma habitual para el nuevo Programa (aprobaciones de SA y Depto, firmas, carga del escaneado en el sistema).</w:t>
       </w:r>
     </w:p>
     <w:p>
@@ -259,15 +244,27 @@
         <w:ind w:left="360"/>
       </w:pPr>
       <w:r>
-        <w:t>La generación del Programa PDF deberá respetar la vigencia del Programa. Es decir, para el ejemplo planteado, el PDF generado debería tener los valores 2020, 2021 y 2022 en el pie de página y en la sección correspondiente. Luego, si en un futuro se creara un nuevo Programa para 2021 o 2022 sería irrelevante para esta funcionalidad ya que la validez de un Programa la determina la firma.</w:t>
-      </w:r>
-    </w:p>
-    <w:p>
-      <w:pPr>
-        <w:ind w:left="360"/>
-      </w:pPr>
-      <w:r>
-        <w:t>Es decir, podrá haber un Programa con los años 2020, 2021 y 2022; luego en 2021 que se cree otro con los años 2021, 2022 y 2023 y, finalmente uno con los años 2022, 2023 y 2024.</w:t>
+        <w:t>La generación del Programa PDF deberá respetar la vigencia del Programa. Es decir, para el ejemplo planteado, el PDF generado debería tener los valores 2020, 2021 y 2022 en el pie de página y en la sección correspondiente</w:t>
+      </w:r>
+      <w:r>
+        <w:t xml:space="preserve"> de firmas</w:t>
+      </w:r>
+      <w:r>
+        <w:t>. Luego, si en un futuro se creara un nuevo Programa para 2021 o 2022 sería irrelevante para esta funcionalidad ya que la validez de un Programa la determina la firma.</w:t>
+      </w:r>
+    </w:p>
+    <w:p>
+      <w:pPr>
+        <w:ind w:left="360"/>
+      </w:pPr>
+      <w:r>
+        <w:t xml:space="preserve">Es decir, podrá haber un Programa </w:t>
+      </w:r>
+      <w:r>
+        <w:t xml:space="preserve">impreso </w:t>
+      </w:r>
+      <w:r>
+        <w:t>con los años 2020, 2021 y 2022; luego en 2021 que se cree otro con los años 2021, 2022 y 2023 y, finalmente uno con los años 2022, 2023 y 2024.</w:t>
       </w:r>
     </w:p>
     <w:p>
@@ -299,11 +296,6 @@
       <w:pPr>
         <w:ind w:left="360"/>
       </w:pPr>
-    </w:p>
-    <w:p>
-      <w:pPr>
-        <w:ind w:left="360"/>
-      </w:pPr>
       <w:r>
         <w:t>A la hora de visualizar un Programa</w:t>
       </w:r>
@@ -340,16 +332,100 @@
       <w:r>
         <w:t>En caso de que la carga masiva admita cargar un periodo de 3 años, el archivo subido se debería copiar y pegar en las 3 carpetas correspondientes.</w:t>
       </w:r>
-    </w:p>
-    <w:p>
-      <w:pPr>
-        <w:ind w:left="360"/>
-      </w:pPr>
+      <w:r>
+        <w:t xml:space="preserve"> Caso contrario, se subirá el archivo para cada año que corresponda.</w:t>
+      </w:r>
+    </w:p>
+    <w:p>
+      <w:pPr>
+        <w:ind w:left="360"/>
+      </w:pPr>
+    </w:p>
+    <w:p>
+      <w:pPr>
+        <w:pStyle w:val="Prrafodelista"/>
+        <w:numPr>
+          <w:ilvl w:val="0"/>
+          <w:numId w:val="2"/>
+        </w:numPr>
+      </w:pPr>
+      <w:r>
+        <w:t>Revisar Programa</w:t>
+      </w:r>
+    </w:p>
+    <w:p>
+      <w:pPr>
+        <w:ind w:left="360"/>
+      </w:pPr>
+      <w:r>
+        <w:t>El sistema se deberá encargar de gestionar que los empleados de SA y que el director de Departamento no revisen nuevamente un programa que se encuentra en vigencia.</w:t>
+      </w:r>
+    </w:p>
+    <w:p>
+      <w:pPr>
+        <w:ind w:left="360"/>
+      </w:pPr>
+      <w:r>
+        <w:t>Para el ejemplo planteado,</w:t>
+      </w:r>
+      <w:r>
+        <w:t xml:space="preserve"> el programa será creado, revisado, firmado e impreso en 2020.</w:t>
+      </w:r>
+    </w:p>
+    <w:p>
+      <w:pPr>
+        <w:ind w:left="360"/>
+      </w:pPr>
+      <w:r>
+        <w:t>Para evitar impresiones innecesarias, en el año 2021 el profesor</w:t>
+      </w:r>
+      <w:r>
+        <w:t xml:space="preserve"> deberá visualizar el PDF</w:t>
+      </w:r>
+      <w:r>
+        <w:t xml:space="preserve"> </w:t>
+      </w:r>
+      <w:r>
+        <w:t>y confirmar que continua su vigencia. Una vez realizado esto, el sistema le informará:</w:t>
+      </w:r>
+    </w:p>
+    <w:p>
+      <w:pPr>
+        <w:pStyle w:val="Prrafodelista"/>
+        <w:numPr>
+          <w:ilvl w:val="0"/>
+          <w:numId w:val="2"/>
+        </w:numPr>
+      </w:pPr>
+      <w:r>
+        <w:t>Al profesor: que debe presentarse en SA para firmar el año correspondiente</w:t>
+      </w:r>
+    </w:p>
+    <w:p>
+      <w:pPr>
+        <w:pStyle w:val="Prrafodelista"/>
+        <w:numPr>
+          <w:ilvl w:val="0"/>
+          <w:numId w:val="2"/>
+        </w:numPr>
+      </w:pPr>
+      <w:r>
+        <w:t>A los empleados de SA: que el profesor debe pasar a firmar el programa ya impreso.</w:t>
+      </w:r>
+    </w:p>
+    <w:p>
+      <w:pPr>
+        <w:pStyle w:val="Prrafodelista"/>
+        <w:numPr>
+          <w:ilvl w:val="0"/>
+          <w:numId w:val="2"/>
+        </w:numPr>
+      </w:pPr>
+      <w:r>
+        <w:t>Al Director de Departamento: que no es necesaria una revisión, solo debe firmar el nuevo año.</w:t>
+      </w:r>
       <w:bookmarkStart w:id="1" w:name="_GoBack"/>
       <w:bookmarkEnd w:id="1"/>
-      <w:r>
-        <w:t xml:space="preserve"> </w:t>
-      </w:r>
     </w:p>
     <w:sectPr>
       <w:pgSz w:w="12240" w:h="15840"/>
@@ -362,7 +438,7 @@
 </file>
 
 <file path=word/numbering.xml><?xml version="1.0" encoding="utf-8"?>
-<w:numbering xmlns:wpc="http://schemas.microsoft.com/office/word/2010/wordprocessingCanvas" xmlns:cx="http://schemas.microsoft.com/office/drawing/2014/chartex" xmlns:cx1="http://schemas.microsoft.com/office/drawing/2015/9/8/chartex" xmlns:cx2="http://schemas.microsoft.com/office/drawing/2015/10/21/chartex" xmlns:cx3="http://schemas.microsoft.com/office/drawing/2016/5/9/chartex" xmlns:cx4="http://schemas.microsoft.com/office/drawing/2016/5/10/chartex" xmlns:cx5="http://schemas.microsoft.com/office/drawing/2016/5/11/chartex" xmlns:cx6="http://schemas.microsoft.com/office/drawing/2016/5/12/chartex" xmlns:cx7="http://schemas.microsoft.com/office/drawing/2016/5/13/chartex" xmlns:cx8="http://schemas.microsoft.com/office/drawing/2016/5/14/chartex" xmlns:mc="http://schemas.openxmlformats.org/markup-compatibility/2006" xmlns:aink="http://schemas.microsoft.com/office/drawing/2016/ink" xmlns:am3d="http://schemas.microsoft.com/office/drawing/2017/model3d" xmlns:o="urn:schemas-microsoft-com:office:office" xmlns:r="http://schemas.openxmlformats.org/officeDocument/2006/relationships" xmlns:m="http://schemas.openxmlformats.org/officeDocument/2006/math" xmlns:v="urn:schemas-microsoft-com:vml" xmlns:wp14="http://schemas.microsoft.com/office/word/2010/wordprocessingDrawing" xmlns:wp="http://schemas.openxmlformats.org/drawingml/2006/wordprocessingDrawing" xmlns:w10="urn:schemas-microsoft-com:office:word" xmlns:w="http://schemas.openxmlformats.org/wordprocessingml/2006/main" xmlns:w14="http://schemas.microsoft.com/office/word/2010/wordml" xmlns:w15="http://schemas.microsoft.com/office/word/2012/wordml" xmlns:w16cid="http://schemas.microsoft.com/office/word/2016/wordml/cid" xmlns:w16se="http://schemas.microsoft.com/office/word/2015/wordml/symex" xmlns:wpg="http://schemas.microsoft.com/office/word/2010/wordprocessingGroup" xmlns:wpi="http://schemas.microsoft.com/office/word/2010/wordprocessingInk" xmlns:wne="http://schemas.microsoft.com/office/word/2006/wordml" xmlns:wps="http://schemas.microsoft.com/office/word/2010/wordprocessingShape" mc:Ignorable="w14 w15 w16se w16cid wp14">
+<w:numbering xmlns:wpc="http://schemas.microsoft.com/office/word/2010/wordprocessingCanvas" xmlns:mc="http://schemas.openxmlformats.org/markup-compatibility/2006" xmlns:o="urn:schemas-microsoft-com:office:office" xmlns:r="http://schemas.openxmlformats.org/officeDocument/2006/relationships" xmlns:m="http://schemas.openxmlformats.org/officeDocument/2006/math" xmlns:v="urn:schemas-microsoft-com:vml" xmlns:wp14="http://schemas.microsoft.com/office/word/2010/wordprocessingDrawing" xmlns:wp="http://schemas.openxmlformats.org/drawingml/2006/wordprocessingDrawing" xmlns:w10="urn:schemas-microsoft-com:office:word" xmlns:w="http://schemas.openxmlformats.org/wordprocessingml/2006/main" xmlns:w14="http://schemas.microsoft.com/office/word/2010/wordml" xmlns:w15="http://schemas.microsoft.com/office/word/2012/wordml" xmlns:wpg="http://schemas.microsoft.com/office/word/2010/wordprocessingGroup" xmlns:wpi="http://schemas.microsoft.com/office/word/2010/wordprocessingInk" xmlns:wne="http://schemas.microsoft.com/office/word/2006/wordml" xmlns:wps="http://schemas.microsoft.com/office/word/2010/wordprocessingShape" mc:Ignorable="w14 w15 wp14">
   <w:abstractNum w:abstractNumId="0" w15:restartNumberingAfterBreak="0">
     <w:nsid w:val="1F4B27DD"/>
     <w:multiLevelType w:val="hybridMultilevel"/>
@@ -452,7 +528,7 @@
   <w:abstractNum w:abstractNumId="1" w15:restartNumberingAfterBreak="0">
     <w:nsid w:val="7A65398C"/>
     <w:multiLevelType w:val="hybridMultilevel"/>
-    <w:tmpl w:val="D52ECF1E"/>
+    <w:tmpl w:val="BAA4DFC8"/>
     <w:lvl w:ilvl="0" w:tplc="2C0A0001">
       <w:start w:val="1"/>
       <w:numFmt w:val="bullet"/>
@@ -572,7 +648,7 @@
 </file>
 
 <file path=word/styles.xml><?xml version="1.0" encoding="utf-8"?>
-<w:styles xmlns:mc="http://schemas.openxmlformats.org/markup-compatibility/2006" xmlns:r="http://schemas.openxmlformats.org/officeDocument/2006/relationships" xmlns:w="http://schemas.openxmlformats.org/wordprocessingml/2006/main" xmlns:w14="http://schemas.microsoft.com/office/word/2010/wordml" xmlns:w15="http://schemas.microsoft.com/office/word/2012/wordml" xmlns:w16cid="http://schemas.microsoft.com/office/word/2016/wordml/cid" xmlns:w16se="http://schemas.microsoft.com/office/word/2015/wordml/symex" mc:Ignorable="w14 w15 w16se w16cid">
+<w:styles xmlns:mc="http://schemas.openxmlformats.org/markup-compatibility/2006" xmlns:r="http://schemas.openxmlformats.org/officeDocument/2006/relationships" xmlns:w="http://schemas.openxmlformats.org/wordprocessingml/2006/main" xmlns:w14="http://schemas.microsoft.com/office/word/2010/wordml" xmlns:w15="http://schemas.microsoft.com/office/word/2012/wordml" mc:Ignorable="w14 w15">
   <w:docDefaults>
     <w:rPrDefault>
       <w:rPr>
@@ -588,7 +664,7 @@
       </w:pPr>
     </w:pPrDefault>
   </w:docDefaults>
-  <w:latentStyles w:defLockedState="0" w:defUIPriority="99" w:defSemiHidden="0" w:defUnhideWhenUsed="0" w:defQFormat="0" w:count="376">
+  <w:latentStyles w:defLockedState="0" w:defUIPriority="99" w:defSemiHidden="0" w:defUnhideWhenUsed="0" w:defQFormat="0" w:count="371">
     <w:lsdException w:name="Normal" w:uiPriority="0" w:qFormat="1"/>
     <w:lsdException w:name="heading 1" w:uiPriority="9" w:qFormat="1"/>
     <w:lsdException w:name="heading 2" w:semiHidden="1" w:uiPriority="9" w:unhideWhenUsed="1" w:qFormat="1"/>
@@ -694,6 +770,7 @@
     <w:lsdException w:name="HTML Sample" w:semiHidden="1" w:unhideWhenUsed="1"/>
     <w:lsdException w:name="HTML Typewriter" w:semiHidden="1" w:unhideWhenUsed="1"/>
     <w:lsdException w:name="HTML Variable" w:semiHidden="1" w:unhideWhenUsed="1"/>
+    <w:lsdException w:name="Normal Table" w:semiHidden="1" w:unhideWhenUsed="1"/>
     <w:lsdException w:name="annotation subject" w:semiHidden="1" w:unhideWhenUsed="1"/>
     <w:lsdException w:name="No List" w:semiHidden="1" w:unhideWhenUsed="1"/>
     <w:lsdException w:name="Outline List 1" w:semiHidden="1" w:unhideWhenUsed="1"/>
@@ -740,8 +817,10 @@
     <w:lsdException w:name="Table Subtle 2" w:semiHidden="1" w:unhideWhenUsed="1"/>
     <w:lsdException w:name="Table Web 1" w:semiHidden="1" w:unhideWhenUsed="1"/>
     <w:lsdException w:name="Table Web 2" w:semiHidden="1" w:unhideWhenUsed="1"/>
+    <w:lsdException w:name="Table Web 3" w:semiHidden="1" w:unhideWhenUsed="1"/>
     <w:lsdException w:name="Balloon Text" w:semiHidden="1" w:unhideWhenUsed="1"/>
     <w:lsdException w:name="Table Grid" w:uiPriority="39"/>
+    <w:lsdException w:name="Table Theme" w:semiHidden="1" w:unhideWhenUsed="1"/>
     <w:lsdException w:name="Placeholder Text" w:semiHidden="1"/>
     <w:lsdException w:name="No Spacing" w:uiPriority="1" w:qFormat="1"/>
     <w:lsdException w:name="Light Shading" w:uiPriority="60"/>
@@ -957,11 +1036,6 @@
     <w:lsdException w:name="List Table 5 Dark Accent 6" w:uiPriority="50"/>
     <w:lsdException w:name="List Table 6 Colorful Accent 6" w:uiPriority="51"/>
     <w:lsdException w:name="List Table 7 Colorful Accent 6" w:uiPriority="52"/>
-    <w:lsdException w:name="Mention" w:semiHidden="1" w:unhideWhenUsed="1"/>
-    <w:lsdException w:name="Smart Hyperlink" w:semiHidden="1" w:unhideWhenUsed="1"/>
-    <w:lsdException w:name="Hashtag" w:semiHidden="1" w:unhideWhenUsed="1"/>
-    <w:lsdException w:name="Unresolved Mention" w:semiHidden="1" w:unhideWhenUsed="1"/>
-    <w:lsdException w:name="Smart Link" w:semiHidden="1" w:unhideWhenUsed="1"/>
   </w:latentStyles>
   <w:style w:type="paragraph" w:default="1" w:styleId="Normal">
     <w:name w:val="Normal"/>

</xml_diff>